<commit_message>
updating project for spring 2019
</commit_message>
<xml_diff>
--- a/documentation/docBase.docx
+++ b/documentation/docBase.docx
@@ -31,8 +31,24 @@
           <w:rStyle w:val="BookTitle"/>
           <w:sz w:val="48"/>
         </w:rPr>
-        <w:t>Fall 2018</w:t>
+        <w:t>Spring</w:t>
       </w:r>
+      <w:r>
+        <w:rPr>
+          <w:rStyle w:val="BookTitle"/>
+          <w:sz w:val="48"/>
+        </w:rPr>
+        <w:t xml:space="preserve"> 201</w:t>
+      </w:r>
+      <w:r>
+        <w:rPr>
+          <w:rStyle w:val="BookTitle"/>
+          <w:sz w:val="48"/>
+        </w:rPr>
+        <w:t>9</w:t>
+      </w:r>
+      <w:bookmarkStart w:id="0" w:name="_GoBack"/>
+      <w:bookmarkEnd w:id="0"/>
     </w:p>
     <w:p>
       <w:pPr>
@@ -135,6 +151,12 @@
     </w:p>
     <w:sdt>
       <w:sdtPr>
+        <w:rPr>
+          <w:rFonts w:asciiTheme="minorHAnsi" w:eastAsiaTheme="minorHAnsi" w:hAnsiTheme="minorHAnsi" w:cstheme="minorBidi"/>
+          <w:color w:val="auto"/>
+          <w:sz w:val="22"/>
+          <w:szCs w:val="22"/>
+        </w:rPr>
         <w:id w:val="-1288971413"/>
         <w:docPartObj>
           <w:docPartGallery w:val="Table of Contents"/>
@@ -143,13 +165,9 @@
       </w:sdtPr>
       <w:sdtEndPr>
         <w:rPr>
-          <w:rFonts w:asciiTheme="minorHAnsi" w:eastAsiaTheme="minorHAnsi" w:hAnsiTheme="minorHAnsi" w:cstheme="minorBidi"/>
           <w:b/>
           <w:bCs/>
           <w:noProof/>
-          <w:color w:val="auto"/>
-          <w:sz w:val="22"/>
-          <w:szCs w:val="22"/>
         </w:rPr>
       </w:sdtEndPr>
       <w:sdtContent>
@@ -1214,8 +1232,6 @@
           <w:sz w:val="48"/>
         </w:rPr>
       </w:pPr>
-      <w:bookmarkStart w:id="0" w:name="_GoBack"/>
-      <w:bookmarkEnd w:id="0"/>
     </w:p>
     <w:p>
       <w:pPr>
@@ -2829,7 +2845,7 @@
 </file>
 
 <file path=customXml/itemProps1.xml><?xml version="1.0" encoding="utf-8"?>
-<ds:datastoreItem xmlns:ds="http://schemas.openxmlformats.org/officeDocument/2006/customXml" ds:itemID="{82BC8E04-DD8E-4AEA-A44D-298BBF439416}">
+<ds:datastoreItem xmlns:ds="http://schemas.openxmlformats.org/officeDocument/2006/customXml" ds:itemID="{6CC57554-56CE-4C1B-87E8-45895DA2A1A0}">
   <ds:schemaRefs>
     <ds:schemaRef ds:uri="http://schemas.openxmlformats.org/officeDocument/2006/bibliography"/>
   </ds:schemaRefs>

</xml_diff>